<commit_message>
Client will attempt to connect by sending request packets and waiting for accept
</commit_message>
<xml_diff>
--- a/PsychicsNet.docx
+++ b/PsychicsNet.docx
@@ -712,7 +712,31 @@
         <w:rPr>
           <w:rFonts w:ascii="Consolas" w:hAnsi="Consolas"/>
         </w:rPr>
-        <w:t>| COLORR | COLORG | COLORB |00000000|</w:t>
+        <w:t>|</w:t>
+      </w:r>
+      <w:r>
+        <w:rPr>
+          <w:rFonts w:ascii="Consolas" w:hAnsi="Consolas"/>
+        </w:rPr>
+        <w:t>LENNAME</w:t>
+      </w:r>
+      <w:r>
+        <w:rPr>
+          <w:rFonts w:ascii="Consolas" w:hAnsi="Consolas"/>
+        </w:rPr>
+        <w:t xml:space="preserve"> </w:t>
+      </w:r>
+      <w:r>
+        <w:rPr>
+          <w:rFonts w:ascii="Consolas" w:hAnsi="Consolas"/>
+        </w:rPr>
+        <w:t>|</w:t>
+      </w:r>
+      <w:r>
+        <w:rPr>
+          <w:rFonts w:ascii="Consolas" w:hAnsi="Consolas"/>
+        </w:rPr>
+        <w:t xml:space="preserve">           NAME...        |</w:t>
       </w:r>
     </w:p>
     <w:p>
@@ -746,7 +770,7 @@
         <w:rPr>
           <w:rFonts w:ascii="Consolas" w:hAnsi="Consolas"/>
         </w:rPr>
-        <w:t>LENNAME</w:t>
+        <w:t xml:space="preserve">               NAME...</w:t>
       </w:r>
       <w:r>
         <w:rPr>
@@ -758,14 +782,14 @@
         <w:rPr>
           <w:rFonts w:ascii="Consolas" w:hAnsi="Consolas"/>
         </w:rPr>
+        <w:t xml:space="preserve">            </w:t>
+      </w:r>
+      <w:r>
+        <w:rPr>
+          <w:rFonts w:ascii="Consolas" w:hAnsi="Consolas"/>
+        </w:rPr>
         <w:t>|</w:t>
       </w:r>
-      <w:r>
-        <w:rPr>
-          <w:rFonts w:ascii="Consolas" w:hAnsi="Consolas"/>
-        </w:rPr>
-        <w:t xml:space="preserve">           NAME...        |</w:t>
-      </w:r>
     </w:p>
     <w:p>
       <w:pPr>
@@ -792,32 +816,278 @@
         <w:rPr>
           <w:rFonts w:ascii="Consolas" w:hAnsi="Consolas"/>
         </w:rPr>
+        <w:t>VERS: Version number of the PsychicsNet communication protocol</w:t>
+      </w:r>
+    </w:p>
+    <w:p>
+      <w:pPr>
+        <w:spacing w:after="0"/>
+        <w:rPr>
+          <w:rFonts w:ascii="Consolas" w:hAnsi="Consolas"/>
+        </w:rPr>
+      </w:pPr>
+      <w:r>
+        <w:rPr>
+          <w:rFonts w:ascii="Consolas" w:hAnsi="Consolas"/>
+        </w:rPr>
+        <w:t>VERSION: Version number of the client</w:t>
+      </w:r>
+    </w:p>
+    <w:p>
+      <w:pPr>
+        <w:spacing w:after="0"/>
+        <w:rPr>
+          <w:rFonts w:ascii="Consolas" w:hAnsi="Consolas"/>
+        </w:rPr>
+      </w:pPr>
+      <w:r>
+        <w:rPr>
+          <w:rFonts w:ascii="Consolas" w:hAnsi="Consolas"/>
+        </w:rPr>
+        <w:t xml:space="preserve">LENNAME: </w:t>
+      </w:r>
+      <w:r>
+        <w:rPr>
+          <w:rFonts w:ascii="Consolas" w:hAnsi="Consolas"/>
+        </w:rPr>
+        <w:t>Length of the name (in bytes) – max of 32</w:t>
+      </w:r>
+    </w:p>
+    <w:p>
+      <w:pPr>
+        <w:spacing w:after="0"/>
+        <w:rPr>
+          <w:rFonts w:ascii="Consolas" w:hAnsi="Consolas"/>
+        </w:rPr>
+      </w:pPr>
+      <w:r>
+        <w:rPr>
+          <w:rFonts w:ascii="Consolas" w:hAnsi="Consolas"/>
+        </w:rPr>
+        <w:t>NAME: ASCII-Encoded name</w:t>
+      </w:r>
+    </w:p>
+    <w:p>
+      <w:pPr>
+        <w:spacing w:after="0"/>
+        <w:rPr>
+          <w:rFonts w:ascii="Consolas" w:hAnsi="Consolas"/>
+        </w:rPr>
+      </w:pPr>
+    </w:p>
+    <w:p>
+      <w:pPr>
+        <w:spacing w:after="0"/>
+        <w:rPr>
+          <w:rFonts w:ascii="Consolas" w:hAnsi="Consolas"/>
+        </w:rPr>
+      </w:pPr>
+      <w:r>
+        <w:rPr>
+          <w:rFonts w:ascii="Consolas" w:hAnsi="Consolas"/>
+        </w:rPr>
+        <w:t>Server</w:t>
+      </w:r>
+      <w:r>
+        <w:rPr>
+          <w:rFonts w:ascii="Consolas" w:hAnsi="Consolas"/>
+        </w:rPr>
+        <w:t>-&gt;</w:t>
+      </w:r>
+      <w:r>
+        <w:rPr>
+          <w:rFonts w:ascii="Consolas" w:hAnsi="Consolas"/>
+        </w:rPr>
+        <w:t>Clie</w:t>
+      </w:r>
+      <w:r>
+        <w:rPr>
+          <w:rFonts w:ascii="Consolas" w:hAnsi="Consolas"/>
+        </w:rPr>
+        <w:t>nt</w:t>
+      </w:r>
+      <w:r>
+        <w:rPr>
+          <w:rFonts w:ascii="Consolas" w:hAnsi="Consolas"/>
+        </w:rPr>
+        <w:t xml:space="preserve"> Connection </w:t>
+      </w:r>
+      <w:r>
+        <w:rPr>
+          <w:rFonts w:ascii="Consolas" w:hAnsi="Consolas"/>
+        </w:rPr>
+        <w:t>Acceptance</w:t>
+      </w:r>
+    </w:p>
+    <w:p>
+      <w:pPr>
+        <w:spacing w:after="0"/>
+        <w:rPr>
+          <w:rFonts w:ascii="Consolas" w:hAnsi="Consolas"/>
+        </w:rPr>
+      </w:pPr>
+      <w:r>
+        <w:rPr>
+          <w:rFonts w:ascii="Consolas" w:hAnsi="Consolas"/>
+        </w:rPr>
+        <w:t xml:space="preserve"> 0        8       16       24       </w:t>
+      </w:r>
+    </w:p>
+    <w:p>
+      <w:pPr>
+        <w:spacing w:after="0"/>
+        <w:rPr>
+          <w:rFonts w:ascii="Consolas" w:hAnsi="Consolas"/>
+        </w:rPr>
+      </w:pPr>
+      <w:r>
+        <w:rPr>
+          <w:rFonts w:ascii="Consolas" w:hAnsi="Consolas"/>
+        </w:rPr>
+        <w:t>+--------+--------+--------+--------+</w:t>
+      </w:r>
+    </w:p>
+    <w:p>
+      <w:pPr>
+        <w:spacing w:after="0"/>
+        <w:rPr>
+          <w:rFonts w:ascii="Consolas" w:hAnsi="Consolas"/>
+        </w:rPr>
+      </w:pPr>
+      <w:r>
+        <w:rPr>
+          <w:rFonts w:ascii="Consolas" w:hAnsi="Consolas"/>
+        </w:rPr>
         <w:t>|</w:t>
       </w:r>
       <w:r>
         <w:rPr>
           <w:rFonts w:ascii="Consolas" w:hAnsi="Consolas"/>
         </w:rPr>
-        <w:t xml:space="preserve">               NAME...</w:t>
-      </w:r>
-      <w:r>
-        <w:rPr>
-          <w:rFonts w:ascii="Consolas" w:hAnsi="Consolas"/>
-        </w:rPr>
-        <w:t xml:space="preserve"> </w:t>
-      </w:r>
-      <w:r>
-        <w:rPr>
-          <w:rFonts w:ascii="Consolas" w:hAnsi="Consolas"/>
-        </w:rPr>
-        <w:t xml:space="preserve">            </w:t>
-      </w:r>
+        <w:t>01</w:t>
+      </w:r>
+      <w:r>
+        <w:rPr>
+          <w:rFonts w:ascii="Consolas" w:hAnsi="Consolas"/>
+        </w:rPr>
+        <w:t>000000|  VERS  |     VERSION     |</w:t>
+      </w:r>
+    </w:p>
+    <w:p>
+      <w:pPr>
+        <w:spacing w:after="0"/>
+        <w:rPr>
+          <w:rFonts w:ascii="Consolas" w:hAnsi="Consolas"/>
+        </w:rPr>
+      </w:pPr>
+      <w:r>
+        <w:rPr>
+          <w:rFonts w:ascii="Consolas" w:hAnsi="Consolas"/>
+        </w:rPr>
+        <w:t>+--------+--------+--------+--------+</w:t>
+      </w:r>
+    </w:p>
+    <w:p>
+      <w:pPr>
+        <w:spacing w:after="0"/>
+        <w:rPr>
+          <w:rFonts w:ascii="Consolas" w:hAnsi="Consolas"/>
+        </w:rPr>
+      </w:pPr>
       <w:r>
         <w:rPr>
           <w:rFonts w:ascii="Consolas" w:hAnsi="Consolas"/>
         </w:rPr>
         <w:t>|</w:t>
       </w:r>
+      <w:r>
+        <w:rPr>
+          <w:rFonts w:ascii="Consolas" w:hAnsi="Consolas"/>
+        </w:rPr>
+        <w:t xml:space="preserve">                           </w:t>
+      </w:r>
+      <w:r>
+        <w:rPr>
+          <w:rFonts w:ascii="Consolas" w:hAnsi="Consolas"/>
+        </w:rPr>
+        <w:t xml:space="preserve">        |</w:t>
+      </w:r>
+    </w:p>
+    <w:p>
+      <w:pPr>
+        <w:spacing w:after="0"/>
+        <w:rPr>
+          <w:rFonts w:ascii="Consolas" w:hAnsi="Consolas"/>
+        </w:rPr>
+      </w:pPr>
+      <w:r>
+        <w:rPr>
+          <w:rFonts w:ascii="Consolas" w:hAnsi="Consolas"/>
+        </w:rPr>
+        <w:t>+</w:t>
+      </w:r>
+      <w:r>
+        <w:rPr>
+          <w:rFonts w:ascii="Consolas" w:hAnsi="Consolas"/>
+        </w:rPr>
+        <w:t xml:space="preserve">        </w:t>
+      </w:r>
+      <w:r>
+        <w:rPr>
+          <w:rFonts w:ascii="Consolas" w:hAnsi="Consolas"/>
+        </w:rPr>
+        <w:t>+</w:t>
+      </w:r>
+      <w:r>
+        <w:rPr>
+          <w:rFonts w:ascii="Consolas" w:hAnsi="Consolas"/>
+        </w:rPr>
+        <w:t xml:space="preserve">   TIMESTEP0     </w:t>
+      </w:r>
+      <w:r>
+        <w:rPr>
+          <w:rFonts w:ascii="Consolas" w:hAnsi="Consolas"/>
+        </w:rPr>
+        <w:t>+</w:t>
+      </w:r>
+      <w:r>
+        <w:rPr>
+          <w:rFonts w:ascii="Consolas" w:hAnsi="Consolas"/>
+        </w:rPr>
+        <w:t xml:space="preserve">        </w:t>
+      </w:r>
+      <w:r>
+        <w:rPr>
+          <w:rFonts w:ascii="Consolas" w:hAnsi="Consolas"/>
+        </w:rPr>
+        <w:t>+</w:t>
+      </w:r>
+    </w:p>
+    <w:p>
+      <w:pPr>
+        <w:spacing w:after="0"/>
+        <w:rPr>
+          <w:rFonts w:ascii="Consolas" w:hAnsi="Consolas"/>
+        </w:rPr>
+      </w:pPr>
+      <w:r>
+        <w:rPr>
+          <w:rFonts w:ascii="Consolas" w:hAnsi="Consolas"/>
+        </w:rPr>
+        <w:t xml:space="preserve">|               </w:t>
+      </w:r>
+      <w:r>
+        <w:rPr>
+          <w:rFonts w:ascii="Consolas" w:hAnsi="Consolas"/>
+        </w:rPr>
+        <w:t xml:space="preserve">       </w:t>
+      </w:r>
+      <w:r>
+        <w:rPr>
+          <w:rFonts w:ascii="Consolas" w:hAnsi="Consolas"/>
+        </w:rPr>
+        <w:t xml:space="preserve">             |</w:t>
+      </w:r>
     </w:p>
     <w:p>
       <w:pPr>
@@ -844,6 +1114,106 @@
         <w:rPr>
           <w:rFonts w:ascii="Consolas" w:hAnsi="Consolas"/>
         </w:rPr>
+        <w:t xml:space="preserve">| </w:t>
+      </w:r>
+      <w:r>
+        <w:rPr>
+          <w:rFonts w:ascii="Consolas" w:hAnsi="Consolas"/>
+        </w:rPr>
+        <w:t xml:space="preserve">  LENTIMESTEP  </w:t>
+      </w:r>
+      <w:r>
+        <w:rPr>
+          <w:rFonts w:ascii="Consolas" w:hAnsi="Consolas"/>
+        </w:rPr>
+        <w:t xml:space="preserve"> |</w:t>
+      </w:r>
+      <w:r>
+        <w:rPr>
+          <w:rFonts w:ascii="Consolas" w:hAnsi="Consolas"/>
+        </w:rPr>
+        <w:t>000000000</w:t>
+      </w:r>
+      <w:r>
+        <w:rPr>
+          <w:rFonts w:ascii="Consolas" w:hAnsi="Consolas"/>
+        </w:rPr>
+        <w:t>00000000|</w:t>
+      </w:r>
+    </w:p>
+    <w:p>
+      <w:pPr>
+        <w:spacing w:after="0"/>
+        <w:rPr>
+          <w:rFonts w:ascii="Consolas" w:hAnsi="Consolas"/>
+        </w:rPr>
+      </w:pPr>
+      <w:r>
+        <w:rPr>
+          <w:rFonts w:ascii="Consolas" w:hAnsi="Consolas"/>
+        </w:rPr>
+        <w:t>+--------+--------+--------+--------+</w:t>
+      </w:r>
+    </w:p>
+    <w:p>
+      <w:pPr>
+        <w:spacing w:after="0"/>
+        <w:rPr>
+          <w:rFonts w:ascii="Consolas" w:hAnsi="Consolas"/>
+        </w:rPr>
+      </w:pPr>
+      <w:r>
+        <w:rPr>
+          <w:rFonts w:ascii="Consolas" w:hAnsi="Consolas"/>
+        </w:rPr>
+        <w:t xml:space="preserve">|   </w:t>
+      </w:r>
+      <w:r>
+        <w:rPr>
+          <w:rFonts w:ascii="Consolas" w:hAnsi="Consolas"/>
+        </w:rPr>
+        <w:t xml:space="preserve">          TIMESTAMP             </w:t>
+      </w:r>
+      <w:r>
+        <w:rPr>
+          <w:rFonts w:ascii="Consolas" w:hAnsi="Consolas"/>
+        </w:rPr>
+        <w:t>|</w:t>
+      </w:r>
+    </w:p>
+    <w:p>
+      <w:pPr>
+        <w:spacing w:after="0"/>
+        <w:rPr>
+          <w:rFonts w:ascii="Consolas" w:hAnsi="Consolas"/>
+        </w:rPr>
+      </w:pPr>
+      <w:r>
+        <w:rPr>
+          <w:rFonts w:ascii="Consolas" w:hAnsi="Consolas"/>
+        </w:rPr>
+        <w:t>+--------+--------+--------+--------+</w:t>
+      </w:r>
+    </w:p>
+    <w:p>
+      <w:pPr>
+        <w:spacing w:after="0"/>
+        <w:rPr>
+          <w:rFonts w:ascii="Consolas" w:hAnsi="Consolas"/>
+        </w:rPr>
+      </w:pPr>
+    </w:p>
+    <w:p>
+      <w:pPr>
+        <w:spacing w:after="0"/>
+        <w:rPr>
+          <w:rFonts w:ascii="Consolas" w:hAnsi="Consolas"/>
+        </w:rPr>
+      </w:pPr>
+      <w:r>
+        <w:rPr>
+          <w:rFonts w:ascii="Consolas" w:hAnsi="Consolas"/>
+        </w:rPr>
         <w:t>VERS: Version number of the PsychicsNet communication protocol</w:t>
       </w:r>
     </w:p>
@@ -858,446 +1228,6 @@
         <w:rPr>
           <w:rFonts w:ascii="Consolas" w:hAnsi="Consolas"/>
         </w:rPr>
-        <w:t>VERSION: Version number of the client</w:t>
-      </w:r>
-    </w:p>
-    <w:p>
-      <w:pPr>
-        <w:spacing w:after="0"/>
-        <w:rPr>
-          <w:rFonts w:ascii="Consolas" w:hAnsi="Consolas"/>
-        </w:rPr>
-      </w:pPr>
-      <w:r>
-        <w:rPr>
-          <w:rFonts w:ascii="Consolas" w:hAnsi="Consolas"/>
-        </w:rPr>
-        <w:t>COLORR: 0-255 Red component of color</w:t>
-      </w:r>
-    </w:p>
-    <w:p>
-      <w:pPr>
-        <w:spacing w:after="0"/>
-        <w:rPr>
-          <w:rFonts w:ascii="Consolas" w:hAnsi="Consolas"/>
-        </w:rPr>
-      </w:pPr>
-      <w:r>
-        <w:rPr>
-          <w:rFonts w:ascii="Consolas" w:hAnsi="Consolas"/>
-        </w:rPr>
-        <w:t>COLORG: 0-255 Green component of color</w:t>
-      </w:r>
-    </w:p>
-    <w:p>
-      <w:pPr>
-        <w:spacing w:after="0"/>
-        <w:rPr>
-          <w:rFonts w:ascii="Consolas" w:hAnsi="Consolas"/>
-        </w:rPr>
-      </w:pPr>
-      <w:r>
-        <w:rPr>
-          <w:rFonts w:ascii="Consolas" w:hAnsi="Consolas"/>
-        </w:rPr>
-        <w:t>COLORB: 0-255 Blue component of color</w:t>
-      </w:r>
-    </w:p>
-    <w:p>
-      <w:pPr>
-        <w:spacing w:after="0"/>
-        <w:rPr>
-          <w:rFonts w:ascii="Consolas" w:hAnsi="Consolas"/>
-        </w:rPr>
-      </w:pPr>
-      <w:r>
-        <w:rPr>
-          <w:rFonts w:ascii="Consolas" w:hAnsi="Consolas"/>
-        </w:rPr>
-        <w:t xml:space="preserve">LENNAME: </w:t>
-      </w:r>
-      <w:r>
-        <w:rPr>
-          <w:rFonts w:ascii="Consolas" w:hAnsi="Consolas"/>
-        </w:rPr>
-        <w:t>Length of the name (in bytes) – max of 32</w:t>
-      </w:r>
-    </w:p>
-    <w:p>
-      <w:pPr>
-        <w:spacing w:after="0"/>
-        <w:rPr>
-          <w:rFonts w:ascii="Consolas" w:hAnsi="Consolas"/>
-        </w:rPr>
-      </w:pPr>
-      <w:r>
-        <w:rPr>
-          <w:rFonts w:ascii="Consolas" w:hAnsi="Consolas"/>
-        </w:rPr>
-        <w:t>NAME: ASCII-Encoded name</w:t>
-      </w:r>
-    </w:p>
-    <w:p>
-      <w:pPr>
-        <w:spacing w:after="0"/>
-        <w:rPr>
-          <w:rFonts w:ascii="Consolas" w:hAnsi="Consolas"/>
-        </w:rPr>
-      </w:pPr>
-    </w:p>
-    <w:p>
-      <w:pPr>
-        <w:spacing w:after="0"/>
-        <w:rPr>
-          <w:rFonts w:ascii="Consolas" w:hAnsi="Consolas"/>
-        </w:rPr>
-      </w:pPr>
-      <w:r>
-        <w:rPr>
-          <w:rFonts w:ascii="Consolas" w:hAnsi="Consolas"/>
-        </w:rPr>
-        <w:t>Server</w:t>
-      </w:r>
-      <w:r>
-        <w:rPr>
-          <w:rFonts w:ascii="Consolas" w:hAnsi="Consolas"/>
-        </w:rPr>
-        <w:t>-&gt;</w:t>
-      </w:r>
-      <w:r>
-        <w:rPr>
-          <w:rFonts w:ascii="Consolas" w:hAnsi="Consolas"/>
-        </w:rPr>
-        <w:t>Clie</w:t>
-      </w:r>
-      <w:r>
-        <w:rPr>
-          <w:rFonts w:ascii="Consolas" w:hAnsi="Consolas"/>
-        </w:rPr>
-        <w:t>nt</w:t>
-      </w:r>
-      <w:r>
-        <w:rPr>
-          <w:rFonts w:ascii="Consolas" w:hAnsi="Consolas"/>
-        </w:rPr>
-        <w:t xml:space="preserve"> Connection </w:t>
-      </w:r>
-      <w:r>
-        <w:rPr>
-          <w:rFonts w:ascii="Consolas" w:hAnsi="Consolas"/>
-        </w:rPr>
-        <w:t>Acceptance</w:t>
-      </w:r>
-    </w:p>
-    <w:p>
-      <w:pPr>
-        <w:spacing w:after="0"/>
-        <w:rPr>
-          <w:rFonts w:ascii="Consolas" w:hAnsi="Consolas"/>
-        </w:rPr>
-      </w:pPr>
-      <w:r>
-        <w:rPr>
-          <w:rFonts w:ascii="Consolas" w:hAnsi="Consolas"/>
-        </w:rPr>
-        <w:t xml:space="preserve"> 0        8       16       24       </w:t>
-      </w:r>
-    </w:p>
-    <w:p>
-      <w:pPr>
-        <w:spacing w:after="0"/>
-        <w:rPr>
-          <w:rFonts w:ascii="Consolas" w:hAnsi="Consolas"/>
-        </w:rPr>
-      </w:pPr>
-      <w:r>
-        <w:rPr>
-          <w:rFonts w:ascii="Consolas" w:hAnsi="Consolas"/>
-        </w:rPr>
-        <w:t>+--------+--------+--------+--------+</w:t>
-      </w:r>
-    </w:p>
-    <w:p>
-      <w:pPr>
-        <w:spacing w:after="0"/>
-        <w:rPr>
-          <w:rFonts w:ascii="Consolas" w:hAnsi="Consolas"/>
-        </w:rPr>
-      </w:pPr>
-      <w:r>
-        <w:rPr>
-          <w:rFonts w:ascii="Consolas" w:hAnsi="Consolas"/>
-        </w:rPr>
-        <w:t>|</w:t>
-      </w:r>
-      <w:r>
-        <w:rPr>
-          <w:rFonts w:ascii="Consolas" w:hAnsi="Consolas"/>
-        </w:rPr>
-        <w:t>01</w:t>
-      </w:r>
-      <w:r>
-        <w:rPr>
-          <w:rFonts w:ascii="Consolas" w:hAnsi="Consolas"/>
-        </w:rPr>
-        <w:t>000000|  VERS  |     VERSION     |</w:t>
-      </w:r>
-    </w:p>
-    <w:p>
-      <w:pPr>
-        <w:spacing w:after="0"/>
-        <w:rPr>
-          <w:rFonts w:ascii="Consolas" w:hAnsi="Consolas"/>
-        </w:rPr>
-      </w:pPr>
-      <w:r>
-        <w:rPr>
-          <w:rFonts w:ascii="Consolas" w:hAnsi="Consolas"/>
-        </w:rPr>
-        <w:t>+--------+--------+--------+--------+</w:t>
-      </w:r>
-    </w:p>
-    <w:p>
-      <w:pPr>
-        <w:spacing w:after="0"/>
-        <w:rPr>
-          <w:rFonts w:ascii="Consolas" w:hAnsi="Consolas"/>
-        </w:rPr>
-      </w:pPr>
-      <w:r>
-        <w:rPr>
-          <w:rFonts w:ascii="Consolas" w:hAnsi="Consolas"/>
-        </w:rPr>
-        <w:t>|</w:t>
-      </w:r>
-      <w:r>
-        <w:rPr>
-          <w:rFonts w:ascii="Consolas" w:hAnsi="Consolas"/>
-        </w:rPr>
-        <w:t xml:space="preserve">                           </w:t>
-      </w:r>
-      <w:r>
-        <w:rPr>
-          <w:rFonts w:ascii="Consolas" w:hAnsi="Consolas"/>
-        </w:rPr>
-        <w:t xml:space="preserve">        |</w:t>
-      </w:r>
-    </w:p>
-    <w:p>
-      <w:pPr>
-        <w:spacing w:after="0"/>
-        <w:rPr>
-          <w:rFonts w:ascii="Consolas" w:hAnsi="Consolas"/>
-        </w:rPr>
-      </w:pPr>
-      <w:r>
-        <w:rPr>
-          <w:rFonts w:ascii="Consolas" w:hAnsi="Consolas"/>
-        </w:rPr>
-        <w:t>+</w:t>
-      </w:r>
-      <w:r>
-        <w:rPr>
-          <w:rFonts w:ascii="Consolas" w:hAnsi="Consolas"/>
-        </w:rPr>
-        <w:t xml:space="preserve">        </w:t>
-      </w:r>
-      <w:r>
-        <w:rPr>
-          <w:rFonts w:ascii="Consolas" w:hAnsi="Consolas"/>
-        </w:rPr>
-        <w:t>+</w:t>
-      </w:r>
-      <w:r>
-        <w:rPr>
-          <w:rFonts w:ascii="Consolas" w:hAnsi="Consolas"/>
-        </w:rPr>
-        <w:t xml:space="preserve">   TIMESTEP0     </w:t>
-      </w:r>
-      <w:r>
-        <w:rPr>
-          <w:rFonts w:ascii="Consolas" w:hAnsi="Consolas"/>
-        </w:rPr>
-        <w:t>+</w:t>
-      </w:r>
-      <w:r>
-        <w:rPr>
-          <w:rFonts w:ascii="Consolas" w:hAnsi="Consolas"/>
-        </w:rPr>
-        <w:t xml:space="preserve">        </w:t>
-      </w:r>
-      <w:r>
-        <w:rPr>
-          <w:rFonts w:ascii="Consolas" w:hAnsi="Consolas"/>
-        </w:rPr>
-        <w:t>+</w:t>
-      </w:r>
-    </w:p>
-    <w:p>
-      <w:pPr>
-        <w:spacing w:after="0"/>
-        <w:rPr>
-          <w:rFonts w:ascii="Consolas" w:hAnsi="Consolas"/>
-        </w:rPr>
-      </w:pPr>
-      <w:r>
-        <w:rPr>
-          <w:rFonts w:ascii="Consolas" w:hAnsi="Consolas"/>
-        </w:rPr>
-        <w:t xml:space="preserve">|               </w:t>
-      </w:r>
-      <w:r>
-        <w:rPr>
-          <w:rFonts w:ascii="Consolas" w:hAnsi="Consolas"/>
-        </w:rPr>
-        <w:t xml:space="preserve">       </w:t>
-      </w:r>
-      <w:r>
-        <w:rPr>
-          <w:rFonts w:ascii="Consolas" w:hAnsi="Consolas"/>
-        </w:rPr>
-        <w:t xml:space="preserve">             |</w:t>
-      </w:r>
-    </w:p>
-    <w:p>
-      <w:pPr>
-        <w:spacing w:after="0"/>
-        <w:rPr>
-          <w:rFonts w:ascii="Consolas" w:hAnsi="Consolas"/>
-        </w:rPr>
-      </w:pPr>
-      <w:r>
-        <w:rPr>
-          <w:rFonts w:ascii="Consolas" w:hAnsi="Consolas"/>
-        </w:rPr>
-        <w:t>+--------+--------+--------+--------+</w:t>
-      </w:r>
-    </w:p>
-    <w:p>
-      <w:pPr>
-        <w:spacing w:after="0"/>
-        <w:rPr>
-          <w:rFonts w:ascii="Consolas" w:hAnsi="Consolas"/>
-        </w:rPr>
-      </w:pPr>
-      <w:r>
-        <w:rPr>
-          <w:rFonts w:ascii="Consolas" w:hAnsi="Consolas"/>
-        </w:rPr>
-        <w:t xml:space="preserve">| </w:t>
-      </w:r>
-      <w:r>
-        <w:rPr>
-          <w:rFonts w:ascii="Consolas" w:hAnsi="Consolas"/>
-        </w:rPr>
-        <w:t xml:space="preserve">  LENTIMESTEP  </w:t>
-      </w:r>
-      <w:r>
-        <w:rPr>
-          <w:rFonts w:ascii="Consolas" w:hAnsi="Consolas"/>
-        </w:rPr>
-        <w:t xml:space="preserve"> |</w:t>
-      </w:r>
-      <w:r>
-        <w:rPr>
-          <w:rFonts w:ascii="Consolas" w:hAnsi="Consolas"/>
-        </w:rPr>
-        <w:t>000000000</w:t>
-      </w:r>
-      <w:r>
-        <w:rPr>
-          <w:rFonts w:ascii="Consolas" w:hAnsi="Consolas"/>
-        </w:rPr>
-        <w:t>00000000|</w:t>
-      </w:r>
-    </w:p>
-    <w:p>
-      <w:pPr>
-        <w:spacing w:after="0"/>
-        <w:rPr>
-          <w:rFonts w:ascii="Consolas" w:hAnsi="Consolas"/>
-        </w:rPr>
-      </w:pPr>
-      <w:r>
-        <w:rPr>
-          <w:rFonts w:ascii="Consolas" w:hAnsi="Consolas"/>
-        </w:rPr>
-        <w:t>+--------+--------+--------+--------+</w:t>
-      </w:r>
-    </w:p>
-    <w:p>
-      <w:pPr>
-        <w:spacing w:after="0"/>
-        <w:rPr>
-          <w:rFonts w:ascii="Consolas" w:hAnsi="Consolas"/>
-        </w:rPr>
-      </w:pPr>
-      <w:r>
-        <w:rPr>
-          <w:rFonts w:ascii="Consolas" w:hAnsi="Consolas"/>
-        </w:rPr>
-        <w:t xml:space="preserve">|   </w:t>
-      </w:r>
-      <w:r>
-        <w:rPr>
-          <w:rFonts w:ascii="Consolas" w:hAnsi="Consolas"/>
-        </w:rPr>
-        <w:t xml:space="preserve">          TIMESTAMP             </w:t>
-      </w:r>
-      <w:r>
-        <w:rPr>
-          <w:rFonts w:ascii="Consolas" w:hAnsi="Consolas"/>
-        </w:rPr>
-        <w:t>|</w:t>
-      </w:r>
-    </w:p>
-    <w:p>
-      <w:pPr>
-        <w:spacing w:after="0"/>
-        <w:rPr>
-          <w:rFonts w:ascii="Consolas" w:hAnsi="Consolas"/>
-        </w:rPr>
-      </w:pPr>
-      <w:r>
-        <w:rPr>
-          <w:rFonts w:ascii="Consolas" w:hAnsi="Consolas"/>
-        </w:rPr>
-        <w:t>+--------+--------+--------+--------+</w:t>
-      </w:r>
-    </w:p>
-    <w:p>
-      <w:pPr>
-        <w:spacing w:after="0"/>
-        <w:rPr>
-          <w:rFonts w:ascii="Consolas" w:hAnsi="Consolas"/>
-        </w:rPr>
-      </w:pPr>
-    </w:p>
-    <w:p>
-      <w:pPr>
-        <w:spacing w:after="0"/>
-        <w:rPr>
-          <w:rFonts w:ascii="Consolas" w:hAnsi="Consolas"/>
-        </w:rPr>
-      </w:pPr>
-      <w:r>
-        <w:rPr>
-          <w:rFonts w:ascii="Consolas" w:hAnsi="Consolas"/>
-        </w:rPr>
-        <w:t>VERS: Version number of the PsychicsNet communication protocol</w:t>
-      </w:r>
-    </w:p>
-    <w:p>
-      <w:pPr>
-        <w:spacing w:after="0"/>
-        <w:rPr>
-          <w:rFonts w:ascii="Consolas" w:hAnsi="Consolas"/>
-        </w:rPr>
-      </w:pPr>
-      <w:r>
-        <w:rPr>
-          <w:rFonts w:ascii="Consolas" w:hAnsi="Consolas"/>
-        </w:rPr>
         <w:t>TIMESTEP0: Milliseconds since epoch at which the first timestep happened</w:t>
       </w:r>
     </w:p>
@@ -1312,77 +1242,77 @@
         <w:rPr>
           <w:rFonts w:ascii="Consolas" w:hAnsi="Consolas"/>
         </w:rPr>
+        <w:t>LENTIMESTEP: The time in milliseconds of each timestep</w:t>
+      </w:r>
+    </w:p>
+    <w:p>
+      <w:pPr>
+        <w:spacing w:after="0"/>
+        <w:rPr>
+          <w:rFonts w:ascii="Consolas" w:hAnsi="Consolas"/>
+        </w:rPr>
+      </w:pPr>
+      <w:r>
+        <w:rPr>
+          <w:rFonts w:ascii="Consolas" w:hAnsi="Consolas"/>
+        </w:rPr>
+        <w:t xml:space="preserve">TIMESTAMP: Milliseconds since </w:t>
+      </w:r>
+      <w:r>
+        <w:rPr>
+          <w:rFonts w:ascii="Consolas" w:hAnsi="Consolas"/>
+        </w:rPr>
+        <w:t>TIMESTEP0 when this packet was sent</w:t>
+      </w:r>
+    </w:p>
+    <w:p>
+      <w:pPr>
+        <w:spacing w:after="0"/>
+        <w:rPr>
+          <w:rFonts w:ascii="Consolas" w:hAnsi="Consolas"/>
+        </w:rPr>
+      </w:pPr>
+    </w:p>
+    <w:p>
+      <w:pPr>
+        <w:spacing w:after="0"/>
+        <w:rPr>
+          <w:rFonts w:ascii="Consolas" w:hAnsi="Consolas"/>
+        </w:rPr>
+      </w:pPr>
+      <w:r>
+        <w:rPr>
+          <w:rFonts w:ascii="Consolas" w:hAnsi="Consolas"/>
+        </w:rPr>
+        <w:t>General Connected Packet</w:t>
+      </w:r>
+    </w:p>
+    <w:p>
+      <w:pPr>
+        <w:spacing w:after="0"/>
+        <w:rPr>
+          <w:rFonts w:ascii="Consolas" w:hAnsi="Consolas"/>
+        </w:rPr>
+      </w:pPr>
+      <w:r>
+        <w:rPr>
+          <w:rFonts w:ascii="Consolas" w:hAnsi="Consolas"/>
+        </w:rPr>
+        <w:t xml:space="preserve">0        8       16       24       </w:t>
+      </w:r>
+    </w:p>
+    <w:p>
+      <w:pPr>
+        <w:spacing w:after="0"/>
+        <w:rPr>
+          <w:rFonts w:ascii="Consolas" w:hAnsi="Consolas"/>
+        </w:rPr>
+      </w:pPr>
+      <w:r>
+        <w:rPr>
+          <w:rFonts w:ascii="Consolas" w:hAnsi="Consolas"/>
+        </w:rPr>
         <w:lastRenderedPageBreak/>
-        <w:t>LENTIMESTEP: The time in milliseconds of each timestep</w:t>
-      </w:r>
-    </w:p>
-    <w:p>
-      <w:pPr>
-        <w:spacing w:after="0"/>
-        <w:rPr>
-          <w:rFonts w:ascii="Consolas" w:hAnsi="Consolas"/>
-        </w:rPr>
-      </w:pPr>
-      <w:r>
-        <w:rPr>
-          <w:rFonts w:ascii="Consolas" w:hAnsi="Consolas"/>
-        </w:rPr>
-        <w:t xml:space="preserve">TIMESTAMP: Milliseconds since </w:t>
-      </w:r>
-      <w:r>
-        <w:rPr>
-          <w:rFonts w:ascii="Consolas" w:hAnsi="Consolas"/>
-        </w:rPr>
-        <w:t>TIMESTEP0 when this packet was sent</w:t>
-      </w:r>
-    </w:p>
-    <w:p>
-      <w:pPr>
-        <w:spacing w:after="0"/>
-        <w:rPr>
-          <w:rFonts w:ascii="Consolas" w:hAnsi="Consolas"/>
-        </w:rPr>
-      </w:pPr>
-    </w:p>
-    <w:p>
-      <w:pPr>
-        <w:spacing w:after="0"/>
-        <w:rPr>
-          <w:rFonts w:ascii="Consolas" w:hAnsi="Consolas"/>
-        </w:rPr>
-      </w:pPr>
-      <w:r>
-        <w:rPr>
-          <w:rFonts w:ascii="Consolas" w:hAnsi="Consolas"/>
-        </w:rPr>
-        <w:t>General Connected Packet</w:t>
-      </w:r>
-    </w:p>
-    <w:p>
-      <w:pPr>
-        <w:spacing w:after="0"/>
-        <w:rPr>
-          <w:rFonts w:ascii="Consolas" w:hAnsi="Consolas"/>
-        </w:rPr>
-      </w:pPr>
-      <w:r>
-        <w:rPr>
-          <w:rFonts w:ascii="Consolas" w:hAnsi="Consolas"/>
-        </w:rPr>
-        <w:t xml:space="preserve">0        8       16       24       </w:t>
-      </w:r>
-    </w:p>
-    <w:p>
-      <w:pPr>
-        <w:spacing w:after="0"/>
-        <w:rPr>
-          <w:rFonts w:ascii="Consolas" w:hAnsi="Consolas"/>
-        </w:rPr>
-      </w:pPr>
-      <w:r>
-        <w:rPr>
-          <w:rFonts w:ascii="Consolas" w:hAnsi="Consolas"/>
-        </w:rPr>
         <w:t>+--------+--------+--------+--------+</w:t>
       </w:r>
     </w:p>

</xml_diff>